<commit_message>
feat: reworked env as jupyter notebook
</commit_message>
<xml_diff>
--- a/Thesis.docx
+++ b/Thesis.docx
@@ -2603,6 +2603,7 @@
         </w:rPr>
       </w:pPr>
       <w:r>
+        <w:lastRenderedPageBreak/>
         <w:br w:type="page"/>
       </w:r>
     </w:p>
@@ -2647,6 +2648,7 @@
     <w:p>
       <w:pPr>
         <w:spacing w:line="360" w:lineRule="auto"/>
+        <w:jc w:val="both"/>
         <w:rPr>
           <w:rFonts w:ascii="Times New Roman" w:hAnsi="Times New Roman" w:cs="Times New Roman"/>
           <w:sz w:val="24"/>
@@ -2664,7 +2666,16 @@
           <w:rFonts w:ascii="Times New Roman" w:hAnsi="Times New Roman" w:cs="Times New Roman"/>
           <w:sz w:val="24"/>
         </w:rPr>
-        <w:t xml:space="preserve">ist derzeit so im Trend wie noch nie. </w:t>
+        <w:t>ist derzeit so im T</w:t>
+      </w:r>
+      <w:bookmarkStart w:id="3" w:name="_GoBack"/>
+      <w:bookmarkEnd w:id="3"/>
+      <w:r>
+        <w:rPr>
+          <w:rFonts w:ascii="Times New Roman" w:hAnsi="Times New Roman" w:cs="Times New Roman"/>
+          <w:sz w:val="24"/>
+        </w:rPr>
+        <w:t xml:space="preserve">rend wie noch nie. </w:t>
       </w:r>
       <w:r>
         <w:rPr>
@@ -2702,6 +2713,7 @@
             <w:docPart w:val="DefaultPlaceholder_-1854013440"/>
           </w:placeholder>
         </w:sdtPr>
+        <w:sdtEndPr/>
         <w:sdtContent>
           <w:r>
             <w:rPr>
@@ -2821,8 +2833,6 @@
         </w:rPr>
         <w:t xml:space="preserve"> In Klausuren an Hochschulen wird nun explizit darauf hingewiesen, dass das Nutzen von Chat-GPT untersagt ist, und auch in Hausarbeiten oder Ähnliches, sind Texte von KIs verboten.</w:t>
       </w:r>
-      <w:bookmarkStart w:id="3" w:name="_GoBack"/>
-      <w:bookmarkEnd w:id="3"/>
     </w:p>
     <w:p>
       <w:pPr>
@@ -3020,6 +3030,7 @@
       </w:pPr>
       <w:bookmarkStart w:id="6" w:name="_Toc130743728"/>
       <w:r>
+        <w:lastRenderedPageBreak/>
         <w:t>Computer Vision</w:t>
       </w:r>
       <w:bookmarkEnd w:id="6"/>
@@ -3038,7 +3049,6 @@
           <w:rFonts w:ascii="Times New Roman" w:hAnsi="Times New Roman" w:cs="Times New Roman"/>
           <w:sz w:val="24"/>
         </w:rPr>
-        <w:lastRenderedPageBreak/>
         <w:t>In diesem Kapitel soll das Konzept der Computer Vision erklärt werden, mit dem in der Umsetzung gearbeitet wird. Dabei werden Themen wie z.B. Pattern Recognition angesprochen.</w:t>
       </w:r>
     </w:p>
@@ -3379,7 +3389,6 @@
       </w:pPr>
       <w:bookmarkStart w:id="11" w:name="_Toc130743733"/>
       <w:r>
-        <w:lastRenderedPageBreak/>
         <w:t>Entwicklung</w:t>
       </w:r>
       <w:bookmarkEnd w:id="11"/>
@@ -3611,20 +3620,19 @@
     <w:p/>
     <w:sdt>
       <w:sdtPr>
+        <w:rPr>
+          <w:rFonts w:asciiTheme="minorHAnsi" w:eastAsiaTheme="minorHAnsi" w:hAnsiTheme="minorHAnsi" w:cstheme="minorBidi"/>
+          <w:color w:val="auto"/>
+          <w:sz w:val="22"/>
+          <w:szCs w:val="22"/>
+        </w:rPr>
         <w:tag w:val="CitaviBibliography"/>
         <w:id w:val="1841047754"/>
         <w:placeholder>
           <w:docPart w:val="DefaultPlaceholder_-1854013440"/>
         </w:placeholder>
       </w:sdtPr>
-      <w:sdtEndPr>
-        <w:rPr>
-          <w:rFonts w:asciiTheme="minorHAnsi" w:eastAsiaTheme="minorHAnsi" w:hAnsiTheme="minorHAnsi" w:cstheme="minorBidi"/>
-          <w:color w:val="auto"/>
-          <w:sz w:val="22"/>
-          <w:szCs w:val="22"/>
-        </w:rPr>
-      </w:sdtEndPr>
+      <w:sdtEndPr/>
       <w:sdtContent>
         <w:p>
           <w:pPr>
@@ -3649,71 +3657,7 @@
           </w:pPr>
           <w:bookmarkStart w:id="17" w:name="_CTVL001357087d5c555489187044631285b0b8a"/>
           <w:r>
-            <w:t xml:space="preserve">Zhang, Daniel; </w:t>
-          </w:r>
-          <w:proofErr w:type="spellStart"/>
-          <w:r>
-            <w:t>Maslej</w:t>
-          </w:r>
-          <w:proofErr w:type="spellEnd"/>
-          <w:r>
-            <w:t xml:space="preserve">, Nestor; </w:t>
-          </w:r>
-          <w:proofErr w:type="spellStart"/>
-          <w:r>
-            <w:t>Brynjolfsson</w:t>
-          </w:r>
-          <w:proofErr w:type="spellEnd"/>
-          <w:r>
-            <w:t xml:space="preserve">, Erik; </w:t>
-          </w:r>
-          <w:proofErr w:type="spellStart"/>
-          <w:r>
-            <w:t>Etchemendy</w:t>
-          </w:r>
-          <w:proofErr w:type="spellEnd"/>
-          <w:r>
-            <w:t xml:space="preserve">, John; Lyons, </w:t>
-          </w:r>
-          <w:proofErr w:type="spellStart"/>
-          <w:r>
-            <w:t>Terah</w:t>
-          </w:r>
-          <w:proofErr w:type="spellEnd"/>
-          <w:r>
-            <w:t xml:space="preserve">; </w:t>
-          </w:r>
-          <w:proofErr w:type="spellStart"/>
-          <w:r>
-            <w:t>Manyika</w:t>
-          </w:r>
-          <w:proofErr w:type="spellEnd"/>
-          <w:r>
-            <w:t xml:space="preserve">, James et al. (2022): The AI Index 2022 Annual Report. </w:t>
-          </w:r>
-          <w:proofErr w:type="spellStart"/>
-          <w:r>
-            <w:t>Hg</w:t>
-          </w:r>
-          <w:proofErr w:type="spellEnd"/>
-          <w:r>
-            <w:t xml:space="preserve">. v. AI Index Steering Committee, Stanford Institute </w:t>
-          </w:r>
-          <w:proofErr w:type="spellStart"/>
-          <w:r>
-            <w:t>for</w:t>
-          </w:r>
-          <w:proofErr w:type="spellEnd"/>
-          <w:r>
-            <w:t xml:space="preserve"> Human-</w:t>
-          </w:r>
-          <w:proofErr w:type="spellStart"/>
-          <w:r>
-            <w:t>Centered</w:t>
-          </w:r>
-          <w:proofErr w:type="spellEnd"/>
-          <w:r>
-            <w:t xml:space="preserve"> AI, Stanford University. Online verfügbar unter https://aiindex.stanford.edu/wp-content/uploads/2022/03/2022-AI-Index-Report_Master.pdf, zuletzt geprüft am 28.03.2023</w:t>
+            <w:t>Zhang, Daniel; Maslej, Nestor; Brynjolfsson, Erik; Etchemendy, John; Lyons, Terah; Manyika, James et al. (2022): The AI Index 2022 Annual Report. Hg. v. AI Index Steering Committee, Stanford Institute for Human-Centered AI, Stanford University. Online verfügbar unter https://aiindex.stanford.edu/wp-content/uploads/2022/03/2022-AI-Index-Report_Master.pdf, zuletzt geprüft am 28.03.2023</w:t>
           </w:r>
           <w:bookmarkEnd w:id="17"/>
           <w:r>
@@ -3730,7 +3674,7 @@
       <w:footerReference w:type="default" r:id="rId8"/>
       <w:headerReference w:type="first" r:id="rId9"/>
       <w:pgSz w:w="11906" w:h="16838"/>
-      <w:pgMar w:top="1134" w:right="1701" w:bottom="1134" w:left="1701" w:header="709" w:footer="709" w:gutter="0"/>
+      <w:pgMar w:top="1701" w:right="1418" w:bottom="1134" w:left="1418" w:header="709" w:footer="709" w:gutter="851"/>
       <w:pgNumType w:start="0"/>
       <w:cols w:space="708"/>
       <w:titlePg/>
@@ -5581,6 +5525,7 @@
   <w:style w:type="character" w:default="1" w:styleId="Absatz-Standardschriftart">
     <w:name w:val="Default Paragraph Font"/>
     <w:uiPriority w:val="1"/>
+    <w:semiHidden/>
     <w:unhideWhenUsed/>
   </w:style>
   <w:style w:type="table" w:default="1" w:styleId="NormaleTabelle">
@@ -9915,7 +9860,6 @@
     <w:sig w:usb0="E0002EFF" w:usb1="C0007843" w:usb2="00000009" w:usb3="00000000" w:csb0="000001FF" w:csb1="00000000"/>
   </w:font>
   <w:font w:name="Calibri">
-    <w:altName w:val="+Textkörper"/>
     <w:panose1 w:val="020F0502020204030204"/>
     <w:charset w:val="00"/>
     <w:family w:val="swiss"/>
@@ -9970,6 +9914,8 @@
   <w:rsids>
     <w:rsidRoot w:val="00603144"/>
     <w:rsid w:val="00603144"/>
+    <w:rsid w:val="007F58FD"/>
+    <w:rsid w:val="0082716F"/>
     <w:rsid w:val="00B12CB2"/>
   </w:rsids>
   <m:mathPr>
@@ -10758,7 +10704,7 @@
 </file>
 
 <file path=customXml/itemProps1.xml><?xml version="1.0" encoding="utf-8"?>
-<ds:datastoreItem xmlns:ds="http://schemas.openxmlformats.org/officeDocument/2006/customXml" ds:itemID="{EED7DB4E-EE92-4B24-A40E-2548A2B0CDC8}">
+<ds:datastoreItem xmlns:ds="http://schemas.openxmlformats.org/officeDocument/2006/customXml" ds:itemID="{A80632A6-E227-4886-B5CA-C46DE3801B75}">
   <ds:schemaRefs>
     <ds:schemaRef ds:uri="http://schemas.openxmlformats.org/officeDocument/2006/bibliography"/>
   </ds:schemaRefs>

</xml_diff>